<commit_message>
Added new lines in files
</commit_message>
<xml_diff>
--- a/plik1.docx
+++ b/plik1.docx
@@ -5,6 +5,11 @@
     <w:p>
       <w:r>
         <w:t>Zawartość testowa pliku 1</w:t>
+      </w:r>
+    </w:p>
+    <w:p>
+      <w:r>
+        <w:t>Dodano nowa zawartosc do pliku 1</w:t>
       </w:r>
     </w:p>
     <w:sectPr>

</xml_diff>

<commit_message>
Removed contents of the file
</commit_message>
<xml_diff>
--- a/plik1.docx
+++ b/plik1.docx
@@ -4,12 +4,10 @@
   <w:body>
     <w:p>
       <w:r>
-        <w:t>Zawartość testowa pliku 1</w:t>
+        <w:t>Usunieto</w:t>
       </w:r>
-    </w:p>
-    <w:p>
       <w:r>
-        <w:t>Dodano nowa zawartosc do pliku 1</w:t>
+        <w:t xml:space="preserve"> zawartosc pliku 1</w:t>
       </w:r>
     </w:p>
     <w:sectPr>

</xml_diff>